<commit_message>
[HL] Removed underlines because they were annoying me.
</commit_message>
<xml_diff>
--- a/docs/Huy Le - Resume (2016).docx
+++ b/docs/Huy Le - Resume (2016).docx
@@ -132,6 +132,7 @@
           <w:color w:val="0070C0"/>
           <w:sz w:val="19"/>
           <w:szCs w:val="19"/>
+          <w:u w:val="single"/>
         </w:rPr>
       </w:pPr>
       <w:r>
@@ -181,11 +182,20 @@
           <w:szCs w:val="19"/>
         </w:rPr>
         <w:tab/>
+      </w:r>
+      <w:r>
+        <w:rPr>
+          <w:rFonts w:ascii="Gisha" w:hAnsi="Gisha" w:cs="Gisha"/>
+          <w:color w:val="0070C0"/>
+          <w:sz w:val="19"/>
+          <w:szCs w:val="19"/>
+        </w:rPr>
         <w:t xml:space="preserve">            </w:t>
       </w:r>
       <w:r>
         <w:rPr>
           <w:rFonts w:ascii="Gisha" w:hAnsi="Gisha" w:cs="Gisha"/>
+          <w:color w:val="0070C0"/>
           <w:sz w:val="19"/>
           <w:szCs w:val="19"/>
         </w:rPr>
@@ -196,8 +206,10 @@
           <w:rPr>
             <w:rStyle w:val="Hyperlink"/>
             <w:rFonts w:ascii="Gisha" w:hAnsi="Gisha" w:cs="Gisha"/>
+            <w:color w:val="0070C0"/>
             <w:sz w:val="19"/>
             <w:szCs w:val="19"/>
+            <w:u w:val="none"/>
           </w:rPr>
           <w:t>youtube.com/user/</w:t>
         </w:r>
@@ -206,8 +218,10 @@
           <w:rPr>
             <w:rStyle w:val="Hyperlink"/>
             <w:rFonts w:ascii="Gisha" w:hAnsi="Gisha" w:cs="Gisha"/>
+            <w:color w:val="0070C0"/>
             <w:sz w:val="19"/>
             <w:szCs w:val="19"/>
+            <w:u w:val="none"/>
           </w:rPr>
           <w:t>microwavesam</w:t>
         </w:r>
@@ -219,6 +233,7 @@
           <w:color w:val="0070C0"/>
           <w:sz w:val="19"/>
           <w:szCs w:val="19"/>
+          <w:u w:val="single"/>
         </w:rPr>
         <w:t xml:space="preserve"> </w:t>
       </w:r>
@@ -321,6 +336,14 @@
           <w:szCs w:val="19"/>
         </w:rPr>
         <w:tab/>
+      </w:r>
+      <w:r>
+        <w:rPr>
+          <w:rFonts w:ascii="Gisha" w:hAnsi="Gisha" w:cs="Gisha"/>
+          <w:color w:val="0070C0"/>
+          <w:sz w:val="19"/>
+          <w:szCs w:val="19"/>
+        </w:rPr>
         <w:t xml:space="preserve">       </w:t>
       </w:r>
       <w:hyperlink r:id="rId7" w:history="1">
@@ -328,8 +351,10 @@
           <w:rPr>
             <w:rStyle w:val="Hyperlink"/>
             <w:rFonts w:ascii="Gisha" w:hAnsi="Gisha" w:cs="Gisha"/>
+            <w:color w:val="0070C0"/>
             <w:sz w:val="19"/>
             <w:szCs w:val="19"/>
+            <w:u w:val="none"/>
           </w:rPr>
           <w:t>github.com/huyle333</w:t>
         </w:r>
@@ -359,8 +384,10 @@
           <w:rPr>
             <w:rStyle w:val="Hyperlink"/>
             <w:rFonts w:ascii="Gisha" w:hAnsi="Gisha" w:cs="Gisha"/>
+            <w:color w:val="0070C0"/>
             <w:sz w:val="19"/>
             <w:szCs w:val="19"/>
+            <w:u w:val="none"/>
           </w:rPr>
           <w:t>huyle.me</w:t>
         </w:r>
@@ -459,6 +486,7 @@
       <w:r>
         <w:rPr>
           <w:rFonts w:ascii="Gisha" w:hAnsi="Gisha" w:cs="Gisha"/>
+          <w:color w:val="0070C0"/>
           <w:sz w:val="19"/>
           <w:szCs w:val="19"/>
         </w:rPr>
@@ -469,8 +497,10 @@
           <w:rPr>
             <w:rStyle w:val="Hyperlink"/>
             <w:rFonts w:ascii="Gisha" w:hAnsi="Gisha" w:cs="Gisha"/>
+            <w:color w:val="0070C0"/>
             <w:sz w:val="19"/>
             <w:szCs w:val="19"/>
+            <w:u w:val="none"/>
           </w:rPr>
           <w:t>slothparadise.com</w:t>
         </w:r>
@@ -3645,23 +3675,7 @@
           <w:sz w:val="18"/>
           <w:szCs w:val="18"/>
         </w:rPr>
-        <w:t>. “</w:t>
-      </w:r>
-      <w:r>
-        <w:rPr>
-          <w:rFonts w:ascii="Gisha" w:hAnsi="Gisha" w:cs="Gisha"/>
-          <w:sz w:val="18"/>
-          <w:szCs w:val="18"/>
-        </w:rPr>
-        <w:t>b3.js: A Library for Interactive Web Data Visualizations in Virtual Reality</w:t>
-      </w:r>
-      <w:r>
-        <w:rPr>
-          <w:rFonts w:ascii="Gisha" w:hAnsi="Gisha" w:cs="Gisha"/>
-          <w:sz w:val="18"/>
-          <w:szCs w:val="18"/>
-        </w:rPr>
-        <w:t xml:space="preserve">." </w:t>
+        <w:t xml:space="preserve">. “b3.js: A Library for Interactive Web Data Visualizations in Virtual Reality." </w:t>
       </w:r>
       <w:r>
         <w:rPr>
@@ -3685,8 +3699,10 @@
           <w:rPr>
             <w:rStyle w:val="Hyperlink"/>
             <w:rFonts w:ascii="Gisha" w:hAnsi="Gisha" w:cs="Gisha"/>
+            <w:color w:val="0070C0"/>
             <w:sz w:val="18"/>
             <w:szCs w:val="18"/>
+            <w:u w:val="none"/>
           </w:rPr>
           <w:t>Pdf</w:t>
         </w:r>
@@ -3843,8 +3859,10 @@
           <w:rPr>
             <w:rStyle w:val="Hyperlink"/>
             <w:rFonts w:ascii="Gisha" w:hAnsi="Gisha" w:cs="Gisha"/>
+            <w:color w:val="0070C0"/>
             <w:sz w:val="19"/>
             <w:szCs w:val="19"/>
+            <w:u w:val="none"/>
           </w:rPr>
           <w:t>BUILDS</w:t>
         </w:r>
@@ -3936,10 +3954,12 @@
           <w:rPr>
             <w:rStyle w:val="Hyperlink"/>
             <w:rFonts w:ascii="Gisha" w:hAnsi="Gisha" w:cs="Gisha"/>
+            <w:color w:val="0070C0"/>
             <w:sz w:val="19"/>
             <w:szCs w:val="19"/>
+            <w:u w:val="none"/>
           </w:rPr>
-          <w:t>Massachusetts Green</w:t>
+          <w:t>Massachusetts Green Team</w:t>
         </w:r>
       </w:hyperlink>
       <w:r>
@@ -3948,7 +3968,7 @@
           <w:sz w:val="19"/>
           <w:szCs w:val="19"/>
         </w:rPr>
-        <w:t xml:space="preserve"> Team - </w:t>
+        <w:t xml:space="preserve"> - </w:t>
       </w:r>
       <w:r>
         <w:rPr>
@@ -3980,7 +4000,17 @@
           <w:sz w:val="19"/>
           <w:szCs w:val="19"/>
         </w:rPr>
-        <w:t>, ASC16, ISC16</w:t>
+        <w:t>, ASC</w:t>
+      </w:r>
+      <w:bookmarkStart w:id="0" w:name="_GoBack"/>
+      <w:bookmarkEnd w:id="0"/>
+      <w:r>
+        <w:rPr>
+          <w:rFonts w:ascii="Gisha" w:hAnsi="Gisha" w:cs="Gisha"/>
+          <w:sz w:val="19"/>
+          <w:szCs w:val="19"/>
+        </w:rPr>
+        <w:t>16, ISC16</w:t>
       </w:r>
       <w:r>
         <w:rPr>
@@ -4023,7 +4053,15 @@
           <w:sz w:val="19"/>
           <w:szCs w:val="19"/>
         </w:rPr>
-        <w:t xml:space="preserve">rganizer of </w:t>
+        <w:t>rganizer of</w:t>
+      </w:r>
+      <w:r>
+        <w:rPr>
+          <w:rFonts w:ascii="Gisha" w:hAnsi="Gisha" w:cs="Gisha"/>
+          <w:sz w:val="19"/>
+          <w:szCs w:val="19"/>
+        </w:rPr>
+        <w:t xml:space="preserve"> </w:t>
       </w:r>
       <w:hyperlink r:id="rId13" w:history="1">
         <w:proofErr w:type="spellStart"/>
@@ -4031,28 +4069,21 @@
           <w:rPr>
             <w:rStyle w:val="Hyperlink"/>
             <w:rFonts w:ascii="Gisha" w:hAnsi="Gisha" w:cs="Gisha"/>
+            <w:color w:val="0070C0"/>
             <w:sz w:val="19"/>
             <w:szCs w:val="19"/>
+            <w:u w:val="none"/>
           </w:rPr>
-          <w:t>Bosto</w:t>
-        </w:r>
-        <w:bookmarkStart w:id="0" w:name="_GoBack"/>
-        <w:bookmarkEnd w:id="0"/>
-        <w:r>
-          <w:rPr>
-            <w:rStyle w:val="Hyperlink"/>
-            <w:rFonts w:ascii="Gisha" w:hAnsi="Gisha" w:cs="Gisha"/>
-            <w:sz w:val="19"/>
-            <w:szCs w:val="19"/>
-          </w:rPr>
-          <w:t>n</w:t>
+          <w:t>Boston</w:t>
         </w:r>
         <w:r>
           <w:rPr>
             <w:rStyle w:val="Hyperlink"/>
             <w:rFonts w:ascii="Gisha" w:hAnsi="Gisha" w:cs="Gisha"/>
+            <w:color w:val="0070C0"/>
             <w:sz w:val="19"/>
             <w:szCs w:val="19"/>
+            <w:u w:val="none"/>
           </w:rPr>
           <w:t>Hacks</w:t>
         </w:r>
@@ -5077,6 +5108,7 @@
   <w:style w:type="character" w:default="1" w:styleId="DefaultParagraphFont">
     <w:name w:val="Default Paragraph Font"/>
     <w:uiPriority w:val="1"/>
+    <w:semiHidden/>
     <w:unhideWhenUsed/>
   </w:style>
   <w:style w:type="table" w:default="1" w:styleId="TableNormal">
@@ -5422,7 +5454,7 @@
 </file>
 
 <file path=customXml/itemProps1.xml><?xml version="1.0" encoding="utf-8"?>
-<ds:datastoreItem xmlns:ds="http://schemas.openxmlformats.org/officeDocument/2006/customXml" ds:itemID="{8D2F7B8C-1BED-4F98-84FC-124F2A7BD20E}">
+<ds:datastoreItem xmlns:ds="http://schemas.openxmlformats.org/officeDocument/2006/customXml" ds:itemID="{0A8ABCC3-266C-499A-866A-583AAC6FBE39}">
   <ds:schemaRefs>
     <ds:schemaRef ds:uri="http://schemas.openxmlformats.org/officeDocument/2006/bibliography"/>
   </ds:schemaRefs>

</xml_diff>

<commit_message>
[HL] Small quick update.
</commit_message>
<xml_diff>
--- a/docs/Huy Le - Resume (2016).docx
+++ b/docs/Huy Le - Resume (2016).docx
@@ -211,21 +211,8 @@
             <w:szCs w:val="19"/>
             <w:u w:val="none"/>
           </w:rPr>
-          <w:t>youtube.com/user/</w:t>
+          <w:t>youtube.com/user/microwavesam</w:t>
         </w:r>
-        <w:proofErr w:type="spellStart"/>
-        <w:r>
-          <w:rPr>
-            <w:rStyle w:val="Hyperlink"/>
-            <w:rFonts w:ascii="Gisha" w:hAnsi="Gisha" w:cs="Gisha"/>
-            <w:color w:val="0070C0"/>
-            <w:sz w:val="19"/>
-            <w:szCs w:val="19"/>
-            <w:u w:val="none"/>
-          </w:rPr>
-          <w:t>microwavesam</w:t>
-        </w:r>
-        <w:proofErr w:type="spellEnd"/>
       </w:hyperlink>
       <w:r>
         <w:rPr>
@@ -1081,23 +1068,13 @@
         </w:rPr>
         <w:t xml:space="preserve">cs: </w:t>
       </w:r>
-      <w:proofErr w:type="spellStart"/>
-      <w:r>
-        <w:rPr>
-          <w:rFonts w:ascii="Gisha" w:hAnsi="Gisha" w:cs="Gisha"/>
-          <w:sz w:val="19"/>
-          <w:szCs w:val="19"/>
-        </w:rPr>
-        <w:t>Django</w:t>
-      </w:r>
-      <w:proofErr w:type="spellEnd"/>
-      <w:r>
-        <w:rPr>
-          <w:rFonts w:ascii="Gisha" w:hAnsi="Gisha" w:cs="Gisha"/>
-          <w:sz w:val="19"/>
-          <w:szCs w:val="19"/>
-        </w:rPr>
-        <w:t xml:space="preserve">, C, PHP, </w:t>
+      <w:r>
+        <w:rPr>
+          <w:rFonts w:ascii="Gisha" w:hAnsi="Gisha" w:cs="Gisha"/>
+          <w:sz w:val="19"/>
+          <w:szCs w:val="19"/>
+        </w:rPr>
+        <w:t xml:space="preserve">Django, C, PHP, </w:t>
       </w:r>
       <w:r>
         <w:rPr>
@@ -1113,25 +1090,7 @@
           <w:sz w:val="19"/>
           <w:szCs w:val="19"/>
         </w:rPr>
-        <w:t xml:space="preserve">aScript, </w:t>
-      </w:r>
-      <w:proofErr w:type="spellStart"/>
-      <w:r>
-        <w:rPr>
-          <w:rFonts w:ascii="Gisha" w:hAnsi="Gisha" w:cs="Gisha"/>
-          <w:sz w:val="19"/>
-          <w:szCs w:val="19"/>
-        </w:rPr>
-        <w:t>jQuery</w:t>
-      </w:r>
-      <w:proofErr w:type="spellEnd"/>
-      <w:r>
-        <w:rPr>
-          <w:rFonts w:ascii="Gisha" w:hAnsi="Gisha" w:cs="Gisha"/>
-          <w:sz w:val="19"/>
-          <w:szCs w:val="19"/>
-        </w:rPr>
-        <w:t>, Node.js</w:t>
+        <w:t>aScript, jQuery, Node.js</w:t>
       </w:r>
     </w:p>
     <w:p>
@@ -1162,23 +1121,13 @@
         </w:rPr>
         <w:t xml:space="preserve"> </w:t>
       </w:r>
-      <w:proofErr w:type="spellStart"/>
-      <w:r>
-        <w:rPr>
-          <w:rFonts w:ascii="Gisha" w:hAnsi="Gisha" w:cs="Gisha"/>
-          <w:sz w:val="19"/>
-          <w:szCs w:val="19"/>
-        </w:rPr>
-        <w:t>Docker</w:t>
-      </w:r>
-      <w:proofErr w:type="spellEnd"/>
-      <w:r>
-        <w:rPr>
-          <w:rFonts w:ascii="Gisha" w:hAnsi="Gisha" w:cs="Gisha"/>
-          <w:sz w:val="19"/>
-          <w:szCs w:val="19"/>
-        </w:rPr>
-        <w:t>,</w:t>
+      <w:r>
+        <w:rPr>
+          <w:rFonts w:ascii="Gisha" w:hAnsi="Gisha" w:cs="Gisha"/>
+          <w:sz w:val="19"/>
+          <w:szCs w:val="19"/>
+        </w:rPr>
+        <w:t>Docker,</w:t>
       </w:r>
       <w:r>
         <w:rPr>
@@ -1202,25 +1151,7 @@
           <w:sz w:val="19"/>
           <w:szCs w:val="19"/>
         </w:rPr>
-        <w:t xml:space="preserve">Jenkins, </w:t>
-      </w:r>
-      <w:proofErr w:type="spellStart"/>
-      <w:r>
-        <w:rPr>
-          <w:rFonts w:ascii="Gisha" w:hAnsi="Gisha" w:cs="Gisha"/>
-          <w:sz w:val="19"/>
-          <w:szCs w:val="19"/>
-        </w:rPr>
-        <w:t>Sensu</w:t>
-      </w:r>
-      <w:proofErr w:type="spellEnd"/>
-      <w:r>
-        <w:rPr>
-          <w:rFonts w:ascii="Gisha" w:hAnsi="Gisha" w:cs="Gisha"/>
-          <w:sz w:val="19"/>
-          <w:szCs w:val="19"/>
-        </w:rPr>
-        <w:t>,</w:t>
+        <w:t>Jenkins, Sensu,</w:t>
       </w:r>
       <w:r>
         <w:rPr>
@@ -1236,27 +1167,8 @@
           <w:sz w:val="19"/>
           <w:szCs w:val="19"/>
         </w:rPr>
-        <w:t xml:space="preserve">VMware </w:t>
-      </w:r>
-      <w:proofErr w:type="spellStart"/>
-      <w:r>
-        <w:rPr>
-          <w:rFonts w:ascii="Gisha" w:hAnsi="Gisha" w:cs="Gisha"/>
-          <w:sz w:val="19"/>
-          <w:szCs w:val="19"/>
-        </w:rPr>
-        <w:t>vSphere</w:t>
-      </w:r>
-      <w:proofErr w:type="spellEnd"/>
-      <w:r>
-        <w:rPr>
-          <w:rFonts w:ascii="Gisha" w:hAnsi="Gisha" w:cs="Gisha"/>
-          <w:sz w:val="19"/>
-          <w:szCs w:val="19"/>
-        </w:rPr>
-        <w:t xml:space="preserve">, </w:t>
-      </w:r>
-      <w:proofErr w:type="spellStart"/>
+        <w:t xml:space="preserve">VMware vSphere, </w:t>
+      </w:r>
       <w:r>
         <w:rPr>
           <w:rFonts w:ascii="Gisha" w:hAnsi="Gisha" w:cs="Gisha"/>
@@ -1265,54 +1177,21 @@
         </w:rPr>
         <w:t>Wireshark</w:t>
       </w:r>
-      <w:proofErr w:type="spellEnd"/>
-      <w:r>
-        <w:rPr>
-          <w:rFonts w:ascii="Gisha" w:hAnsi="Gisha" w:cs="Gisha"/>
-          <w:sz w:val="19"/>
-          <w:szCs w:val="19"/>
-        </w:rPr>
-        <w:t xml:space="preserve">, Puppet, Chef, Vagrant, </w:t>
-      </w:r>
-      <w:proofErr w:type="spellStart"/>
-      <w:r>
-        <w:rPr>
-          <w:rFonts w:ascii="Gisha" w:hAnsi="Gisha" w:cs="Gisha"/>
-          <w:sz w:val="19"/>
-          <w:szCs w:val="19"/>
-        </w:rPr>
-        <w:t>Logstash</w:t>
-      </w:r>
-      <w:proofErr w:type="spellEnd"/>
-      <w:r>
-        <w:rPr>
-          <w:rFonts w:ascii="Gisha" w:hAnsi="Gisha" w:cs="Gisha"/>
-          <w:sz w:val="19"/>
-          <w:szCs w:val="19"/>
-        </w:rPr>
-        <w:t xml:space="preserve">, </w:t>
-      </w:r>
-      <w:bookmarkStart w:id="0" w:name="_GoBack"/>
-      <w:bookmarkEnd w:id="0"/>
-      <w:proofErr w:type="spellStart"/>
-      <w:proofErr w:type="gramStart"/>
-      <w:r>
-        <w:rPr>
-          <w:rFonts w:ascii="Gisha" w:hAnsi="Gisha" w:cs="Gisha"/>
-          <w:sz w:val="19"/>
-          <w:szCs w:val="19"/>
-        </w:rPr>
-        <w:t>Atlassian</w:t>
-      </w:r>
-      <w:proofErr w:type="spellEnd"/>
-      <w:proofErr w:type="gramEnd"/>
-      <w:r>
-        <w:rPr>
-          <w:rFonts w:ascii="Gisha" w:hAnsi="Gisha" w:cs="Gisha"/>
-          <w:sz w:val="19"/>
-          <w:szCs w:val="19"/>
-        </w:rPr>
-        <w:t xml:space="preserve"> Suite</w:t>
+      <w:r>
+        <w:rPr>
+          <w:rFonts w:ascii="Gisha" w:hAnsi="Gisha" w:cs="Gisha"/>
+          <w:sz w:val="19"/>
+          <w:szCs w:val="19"/>
+        </w:rPr>
+        <w:t>, Puppet, Chef, Vagrant, Logstash</w:t>
+      </w:r>
+      <w:r>
+        <w:rPr>
+          <w:rFonts w:ascii="Gisha" w:hAnsi="Gisha" w:cs="Gisha"/>
+          <w:sz w:val="19"/>
+          <w:szCs w:val="19"/>
+        </w:rPr>
+        <w:t>, Atlassian Suite</w:t>
       </w:r>
     </w:p>
     <w:p>
@@ -1528,16 +1407,7 @@
           <w:sz w:val="19"/>
           <w:szCs w:val="19"/>
         </w:rPr>
-        <w:t>Livermore, C</w:t>
-      </w:r>
-      <w:r>
-        <w:rPr>
-          <w:rFonts w:ascii="Gisha" w:hAnsi="Gisha" w:cs="Gisha"/>
-          <w:bCs/>
-          <w:sz w:val="19"/>
-          <w:szCs w:val="19"/>
-        </w:rPr>
-        <w:t>A</w:t>
+        <w:t>Livermore, CA</w:t>
       </w:r>
     </w:p>
     <w:p>
@@ -1690,7 +1560,27 @@
           <w:sz w:val="19"/>
           <w:szCs w:val="19"/>
         </w:rPr>
-        <w:t xml:space="preserve"> Auxiliary role here and there for HPSS.</w:t>
+        <w:t xml:space="preserve"> </w:t>
+      </w:r>
+      <w:r>
+        <w:rPr>
+          <w:rFonts w:ascii="Gisha" w:hAnsi="Gisha" w:cs="Gisha"/>
+          <w:bCs/>
+          <w:sz w:val="19"/>
+          <w:szCs w:val="19"/>
+        </w:rPr>
+        <w:t>Role involved in</w:t>
+      </w:r>
+      <w:bookmarkStart w:id="0" w:name="_GoBack"/>
+      <w:bookmarkEnd w:id="0"/>
+      <w:r>
+        <w:rPr>
+          <w:rFonts w:ascii="Gisha" w:hAnsi="Gisha" w:cs="Gisha"/>
+          <w:bCs/>
+          <w:sz w:val="19"/>
+          <w:szCs w:val="19"/>
+        </w:rPr>
+        <w:t xml:space="preserve"> HPSS.</w:t>
       </w:r>
     </w:p>
     <w:p>
@@ -1956,47 +1846,7 @@
           <w:sz w:val="19"/>
           <w:szCs w:val="19"/>
         </w:rPr>
-        <w:t xml:space="preserve">Helped develop new </w:t>
-      </w:r>
-      <w:proofErr w:type="spellStart"/>
-      <w:r>
-        <w:rPr>
-          <w:rFonts w:ascii="Gisha" w:hAnsi="Gisha" w:cs="Gisha"/>
-          <w:bCs/>
-          <w:sz w:val="19"/>
-          <w:szCs w:val="19"/>
-        </w:rPr>
-        <w:t>GoAhead</w:t>
-      </w:r>
-      <w:proofErr w:type="spellEnd"/>
-      <w:r>
-        <w:rPr>
-          <w:rFonts w:ascii="Gisha" w:hAnsi="Gisha" w:cs="Gisha"/>
-          <w:bCs/>
-          <w:sz w:val="19"/>
-          <w:szCs w:val="19"/>
-        </w:rPr>
-        <w:t xml:space="preserve"> Tours </w:t>
-      </w:r>
-      <w:proofErr w:type="spellStart"/>
-      <w:r>
-        <w:rPr>
-          <w:rFonts w:ascii="Gisha" w:hAnsi="Gisha" w:cs="Gisha"/>
-          <w:bCs/>
-          <w:sz w:val="19"/>
-          <w:szCs w:val="19"/>
-        </w:rPr>
-        <w:t>iOS</w:t>
-      </w:r>
-      <w:proofErr w:type="spellEnd"/>
-      <w:r>
-        <w:rPr>
-          <w:rFonts w:ascii="Gisha" w:hAnsi="Gisha" w:cs="Gisha"/>
-          <w:bCs/>
-          <w:sz w:val="19"/>
-          <w:szCs w:val="19"/>
-        </w:rPr>
-        <w:t xml:space="preserve"> app, added analytics, setup CI, and expanded Node.js API calls.</w:t>
+        <w:t>Helped develop new GoAhead Tours iOS app, added analytics, setup CI, and expanded Node.js API calls.</w:t>
       </w:r>
     </w:p>
     <w:p>
@@ -2329,61 +2179,15 @@
           <w:sz w:val="19"/>
           <w:szCs w:val="19"/>
         </w:rPr>
-        <w:t xml:space="preserve">Developed </w:t>
-      </w:r>
-      <w:proofErr w:type="spellStart"/>
-      <w:r>
-        <w:rPr>
-          <w:rFonts w:ascii="Gisha" w:hAnsi="Gisha" w:cs="Gisha"/>
-          <w:sz w:val="19"/>
-          <w:szCs w:val="19"/>
-        </w:rPr>
-        <w:t>Coverity</w:t>
-      </w:r>
-      <w:proofErr w:type="spellEnd"/>
-      <w:r>
-        <w:rPr>
-          <w:rFonts w:ascii="Gisha" w:hAnsi="Gisha" w:cs="Gisha"/>
-          <w:sz w:val="19"/>
-          <w:szCs w:val="19"/>
-        </w:rPr>
-        <w:t xml:space="preserve"> export to </w:t>
-      </w:r>
-      <w:proofErr w:type="spellStart"/>
-      <w:r>
-        <w:rPr>
-          <w:rFonts w:ascii="Gisha" w:hAnsi="Gisha" w:cs="Gisha"/>
-          <w:sz w:val="19"/>
-          <w:szCs w:val="19"/>
-        </w:rPr>
-        <w:t>Jira</w:t>
-      </w:r>
-      <w:proofErr w:type="spellEnd"/>
-      <w:r>
-        <w:rPr>
-          <w:rFonts w:ascii="Gisha" w:hAnsi="Gisha" w:cs="Gisha"/>
-          <w:sz w:val="19"/>
-          <w:szCs w:val="19"/>
-        </w:rPr>
-        <w:t xml:space="preserve"> plugin, </w:t>
-      </w:r>
-      <w:proofErr w:type="spellStart"/>
-      <w:r>
-        <w:rPr>
-          <w:rFonts w:ascii="Gisha" w:hAnsi="Gisha" w:cs="Gisha"/>
-          <w:sz w:val="19"/>
-          <w:szCs w:val="19"/>
-        </w:rPr>
-        <w:t>Docker</w:t>
-      </w:r>
-      <w:proofErr w:type="spellEnd"/>
-      <w:r>
-        <w:rPr>
-          <w:rFonts w:ascii="Gisha" w:hAnsi="Gisha" w:cs="Gisha"/>
-          <w:sz w:val="19"/>
-          <w:szCs w:val="19"/>
-        </w:rPr>
-        <w:t xml:space="preserve"> images,</w:t>
+        <w:t xml:space="preserve">Developed Coverity export to Jira plugin, </w:t>
+      </w:r>
+      <w:r>
+        <w:rPr>
+          <w:rFonts w:ascii="Gisha" w:hAnsi="Gisha" w:cs="Gisha"/>
+          <w:sz w:val="19"/>
+          <w:szCs w:val="19"/>
+        </w:rPr>
+        <w:t>Docker images,</w:t>
       </w:r>
       <w:r>
         <w:rPr>
@@ -2663,43 +2467,7 @@
           <w:sz w:val="19"/>
           <w:szCs w:val="19"/>
         </w:rPr>
-        <w:t xml:space="preserve">Developed </w:t>
-      </w:r>
-      <w:proofErr w:type="spellStart"/>
-      <w:r>
-        <w:rPr>
-          <w:rFonts w:ascii="Gisha" w:hAnsi="Gisha" w:cs="Gisha"/>
-          <w:sz w:val="19"/>
-          <w:szCs w:val="19"/>
-        </w:rPr>
-        <w:t>Puppetized</w:t>
-      </w:r>
-      <w:proofErr w:type="spellEnd"/>
-      <w:r>
-        <w:rPr>
-          <w:rFonts w:ascii="Gisha" w:hAnsi="Gisha" w:cs="Gisha"/>
-          <w:sz w:val="19"/>
-          <w:szCs w:val="19"/>
-        </w:rPr>
-        <w:t xml:space="preserve"> </w:t>
-      </w:r>
-      <w:proofErr w:type="spellStart"/>
-      <w:r>
-        <w:rPr>
-          <w:rFonts w:ascii="Gisha" w:hAnsi="Gisha" w:cs="Gisha"/>
-          <w:sz w:val="19"/>
-          <w:szCs w:val="19"/>
-        </w:rPr>
-        <w:t>Sensu</w:t>
-      </w:r>
-      <w:proofErr w:type="spellEnd"/>
-      <w:r>
-        <w:rPr>
-          <w:rFonts w:ascii="Gisha" w:hAnsi="Gisha" w:cs="Gisha"/>
-          <w:sz w:val="19"/>
-          <w:szCs w:val="19"/>
-        </w:rPr>
-        <w:t xml:space="preserve"> monitor</w:t>
+        <w:t>Developed Puppetized Sensu monitor</w:t>
       </w:r>
       <w:r>
         <w:rPr>
@@ -2731,18 +2499,8 @@
           <w:sz w:val="19"/>
           <w:szCs w:val="19"/>
         </w:rPr>
-        <w:t xml:space="preserve"> and </w:t>
-      </w:r>
-      <w:proofErr w:type="spellStart"/>
-      <w:r>
-        <w:rPr>
-          <w:rFonts w:ascii="Gisha" w:hAnsi="Gisha" w:cs="Gisha"/>
-          <w:sz w:val="19"/>
-          <w:szCs w:val="19"/>
-        </w:rPr>
-        <w:t>OpenStack</w:t>
-      </w:r>
-      <w:proofErr w:type="spellEnd"/>
+        <w:t xml:space="preserve"> and OpenStack</w:t>
+      </w:r>
       <w:r>
         <w:rPr>
           <w:rFonts w:ascii="Gisha" w:hAnsi="Gisha" w:cs="Gisha"/>
@@ -3139,25 +2897,7 @@
           <w:sz w:val="19"/>
           <w:szCs w:val="19"/>
         </w:rPr>
-        <w:t xml:space="preserve">Developed Chef </w:t>
-      </w:r>
-      <w:proofErr w:type="gramStart"/>
-      <w:r>
-        <w:rPr>
-          <w:rFonts w:ascii="Gisha" w:hAnsi="Gisha" w:cs="Gisha"/>
-          <w:sz w:val="19"/>
-          <w:szCs w:val="19"/>
-        </w:rPr>
-        <w:t>recipes</w:t>
-      </w:r>
-      <w:proofErr w:type="gramEnd"/>
-      <w:r>
-        <w:rPr>
-          <w:rFonts w:ascii="Gisha" w:hAnsi="Gisha" w:cs="Gisha"/>
-          <w:sz w:val="19"/>
-          <w:szCs w:val="19"/>
-        </w:rPr>
-        <w:t xml:space="preserve"> </w:t>
+        <w:t xml:space="preserve">Developed Chef recipes </w:t>
       </w:r>
       <w:r>
         <w:rPr>
@@ -3181,18 +2921,8 @@
           <w:sz w:val="19"/>
           <w:szCs w:val="19"/>
         </w:rPr>
-        <w:t xml:space="preserve"> </w:t>
-      </w:r>
-      <w:proofErr w:type="spellStart"/>
-      <w:r>
-        <w:rPr>
-          <w:rFonts w:ascii="Gisha" w:hAnsi="Gisha" w:cs="Gisha"/>
-          <w:sz w:val="19"/>
-          <w:szCs w:val="19"/>
-        </w:rPr>
-        <w:t>GoPayment</w:t>
-      </w:r>
-      <w:proofErr w:type="spellEnd"/>
+        <w:t xml:space="preserve"> GoPayment</w:t>
+      </w:r>
       <w:r>
         <w:rPr>
           <w:rFonts w:ascii="Gisha" w:hAnsi="Gisha" w:cs="Gisha"/>
@@ -3330,29 +3060,7 @@
           <w:sz w:val="19"/>
           <w:szCs w:val="19"/>
         </w:rPr>
-        <w:t xml:space="preserve">Winning </w:t>
-      </w:r>
-      <w:proofErr w:type="spellStart"/>
-      <w:r>
-        <w:rPr>
-          <w:rFonts w:ascii="Gisha" w:hAnsi="Gisha" w:cs="Gisha"/>
-          <w:b/>
-          <w:bCs/>
-          <w:sz w:val="19"/>
-          <w:szCs w:val="19"/>
-        </w:rPr>
-        <w:t>Hackathon</w:t>
-      </w:r>
-      <w:proofErr w:type="spellEnd"/>
-      <w:r>
-        <w:rPr>
-          <w:rFonts w:ascii="Gisha" w:hAnsi="Gisha" w:cs="Gisha"/>
-          <w:b/>
-          <w:bCs/>
-          <w:sz w:val="19"/>
-          <w:szCs w:val="19"/>
-        </w:rPr>
-        <w:t xml:space="preserve"> Projects </w:t>
+        <w:t xml:space="preserve">Winning Hackathon Projects </w:t>
       </w:r>
     </w:p>
     <w:p>
@@ -3391,25 +3099,7 @@
           <w:sz w:val="19"/>
           <w:szCs w:val="19"/>
         </w:rPr>
-        <w:t xml:space="preserve">, </w:t>
-      </w:r>
-      <w:proofErr w:type="spellStart"/>
-      <w:r>
-        <w:rPr>
-          <w:rFonts w:ascii="Gisha" w:hAnsi="Gisha" w:cs="Gisha"/>
-          <w:sz w:val="19"/>
-          <w:szCs w:val="19"/>
-        </w:rPr>
-        <w:t>iOS</w:t>
-      </w:r>
-      <w:proofErr w:type="spellEnd"/>
-      <w:r>
-        <w:rPr>
-          <w:rFonts w:ascii="Gisha" w:hAnsi="Gisha" w:cs="Gisha"/>
-          <w:sz w:val="19"/>
-          <w:szCs w:val="19"/>
-        </w:rPr>
-        <w:t xml:space="preserve"> app for sharing doodle</w:t>
+        <w:t>, iOS app for sharing doodle</w:t>
       </w:r>
       <w:r>
         <w:rPr>
@@ -3433,43 +3123,7 @@
           <w:sz w:val="19"/>
           <w:szCs w:val="19"/>
         </w:rPr>
-        <w:t xml:space="preserve"> </w:t>
-      </w:r>
-      <w:proofErr w:type="spellStart"/>
-      <w:r>
-        <w:rPr>
-          <w:rFonts w:ascii="Gisha" w:hAnsi="Gisha" w:cs="Gisha"/>
-          <w:sz w:val="19"/>
-          <w:szCs w:val="19"/>
-        </w:rPr>
-        <w:t>HackPrinceton</w:t>
-      </w:r>
-      <w:proofErr w:type="spellEnd"/>
-      <w:r>
-        <w:rPr>
-          <w:rFonts w:ascii="Gisha" w:hAnsi="Gisha" w:cs="Gisha"/>
-          <w:sz w:val="19"/>
-          <w:szCs w:val="19"/>
-        </w:rPr>
-        <w:t xml:space="preserve"> 2014 </w:t>
-      </w:r>
-      <w:proofErr w:type="spellStart"/>
-      <w:r>
-        <w:rPr>
-          <w:rFonts w:ascii="Gisha" w:hAnsi="Gisha" w:cs="Gisha"/>
-          <w:sz w:val="19"/>
-          <w:szCs w:val="19"/>
-        </w:rPr>
-        <w:t>SendGrid</w:t>
-      </w:r>
-      <w:proofErr w:type="spellEnd"/>
-      <w:r>
-        <w:rPr>
-          <w:rFonts w:ascii="Gisha" w:hAnsi="Gisha" w:cs="Gisha"/>
-          <w:sz w:val="19"/>
-          <w:szCs w:val="19"/>
-        </w:rPr>
-        <w:t xml:space="preserve"> API prize</w:t>
+        <w:t xml:space="preserve"> HackPrinceton 2014 SendGrid API prize</w:t>
       </w:r>
       <w:r>
         <w:rPr>
@@ -3532,25 +3186,7 @@
           <w:sz w:val="19"/>
           <w:szCs w:val="19"/>
         </w:rPr>
-        <w:t xml:space="preserve"> </w:t>
-      </w:r>
-      <w:proofErr w:type="spellStart"/>
-      <w:r>
-        <w:rPr>
-          <w:rFonts w:ascii="Gisha" w:hAnsi="Gisha" w:cs="Gisha"/>
-          <w:sz w:val="19"/>
-          <w:szCs w:val="19"/>
-        </w:rPr>
-        <w:t>HackBostonStrong</w:t>
-      </w:r>
-      <w:proofErr w:type="spellEnd"/>
-      <w:r>
-        <w:rPr>
-          <w:rFonts w:ascii="Gisha" w:hAnsi="Gisha" w:cs="Gisha"/>
-          <w:sz w:val="19"/>
-          <w:szCs w:val="19"/>
-        </w:rPr>
-        <w:t xml:space="preserve"> 2014 1st Place</w:t>
+        <w:t xml:space="preserve"> HackBostonStrong 2014 1st Place</w:t>
       </w:r>
       <w:r>
         <w:rPr>
@@ -3596,25 +3232,7 @@
           <w:sz w:val="19"/>
           <w:szCs w:val="19"/>
         </w:rPr>
-        <w:t xml:space="preserve">. </w:t>
-      </w:r>
-      <w:proofErr w:type="spellStart"/>
-      <w:r>
-        <w:rPr>
-          <w:rFonts w:ascii="Gisha" w:hAnsi="Gisha" w:cs="Gisha"/>
-          <w:sz w:val="19"/>
-          <w:szCs w:val="19"/>
-        </w:rPr>
-        <w:t>BattleHack</w:t>
-      </w:r>
-      <w:proofErr w:type="spellEnd"/>
-      <w:r>
-        <w:rPr>
-          <w:rFonts w:ascii="Gisha" w:hAnsi="Gisha" w:cs="Gisha"/>
-          <w:sz w:val="19"/>
-          <w:szCs w:val="19"/>
-        </w:rPr>
-        <w:t xml:space="preserve"> Boston 2014 2nd place. </w:t>
+        <w:t xml:space="preserve">. BattleHack Boston 2014 2nd place. </w:t>
       </w:r>
       <w:r>
         <w:rPr>
@@ -3704,25 +3322,7 @@
           <w:sz w:val="19"/>
           <w:szCs w:val="19"/>
         </w:rPr>
-        <w:t xml:space="preserve">UCONN </w:t>
-      </w:r>
-      <w:proofErr w:type="spellStart"/>
-      <w:r>
-        <w:rPr>
-          <w:rFonts w:ascii="Gisha" w:hAnsi="Gisha" w:cs="Gisha"/>
-          <w:sz w:val="19"/>
-          <w:szCs w:val="19"/>
-        </w:rPr>
-        <w:t>CyberSeed</w:t>
-      </w:r>
-      <w:proofErr w:type="spellEnd"/>
-      <w:r>
-        <w:rPr>
-          <w:rFonts w:ascii="Gisha" w:hAnsi="Gisha" w:cs="Gisha"/>
-          <w:sz w:val="19"/>
-          <w:szCs w:val="19"/>
-        </w:rPr>
-        <w:t xml:space="preserve"> 2014 2nd Place: Software challenge with buffer overflow problems to exploit</w:t>
+        <w:t>UCONN CyberSeed 2014 2nd Place: Software challenge with buffer overflow problems to exploit</w:t>
       </w:r>
       <w:r>
         <w:rPr>
@@ -3776,25 +3376,7 @@
           <w:sz w:val="19"/>
           <w:szCs w:val="19"/>
         </w:rPr>
-        <w:t xml:space="preserve">: Jeopardy-style CTF with reversing, cryptography, </w:t>
-      </w:r>
-      <w:proofErr w:type="spellStart"/>
-      <w:r>
-        <w:rPr>
-          <w:rFonts w:ascii="Gisha" w:hAnsi="Gisha" w:cs="Gisha"/>
-          <w:sz w:val="19"/>
-          <w:szCs w:val="19"/>
-        </w:rPr>
-        <w:t>stego</w:t>
-      </w:r>
-      <w:proofErr w:type="spellEnd"/>
-      <w:r>
-        <w:rPr>
-          <w:rFonts w:ascii="Gisha" w:hAnsi="Gisha" w:cs="Gisha"/>
-          <w:sz w:val="19"/>
-          <w:szCs w:val="19"/>
-        </w:rPr>
-        <w:t>, web, and recon</w:t>
+        <w:t>: Jeopardy-style CTF with reversing, cryptography, stego, web, and recon</w:t>
       </w:r>
       <w:r>
         <w:rPr>
@@ -3930,25 +3512,7 @@
           <w:sz w:val="19"/>
           <w:szCs w:val="19"/>
         </w:rPr>
-        <w:t xml:space="preserve">H. Le, A. Joshi, M. </w:t>
-      </w:r>
-      <w:proofErr w:type="spellStart"/>
-      <w:r>
-        <w:rPr>
-          <w:rFonts w:ascii="Gisha" w:hAnsi="Gisha" w:cs="Gisha"/>
-          <w:sz w:val="19"/>
-          <w:szCs w:val="19"/>
-        </w:rPr>
-        <w:t>Betke</w:t>
-      </w:r>
-      <w:proofErr w:type="spellEnd"/>
-      <w:r>
-        <w:rPr>
-          <w:rFonts w:ascii="Gisha" w:hAnsi="Gisha" w:cs="Gisha"/>
-          <w:sz w:val="19"/>
-          <w:szCs w:val="19"/>
-        </w:rPr>
-        <w:t xml:space="preserve">. “b3.js: A Library for Interactive Web Data Visualizations in Virtual Reality." </w:t>
+        <w:t xml:space="preserve">H. Le, A. Joshi, M. Betke. “b3.js: A Library for Interactive Web Data Visualizations in Virtual Reality." </w:t>
       </w:r>
       <w:r>
         <w:rPr>
@@ -4202,7 +3766,6 @@
         </w:rPr>
         <w:t xml:space="preserve"> </w:t>
       </w:r>
-      <w:proofErr w:type="spellStart"/>
       <w:r>
         <w:rPr>
           <w:rFonts w:ascii="Gisha" w:hAnsi="Gisha" w:cs="Gisha"/>
@@ -4211,7 +3774,6 @@
         </w:rPr>
         <w:t>hackerspace</w:t>
       </w:r>
-      <w:proofErr w:type="spellEnd"/>
       <w:r>
         <w:rPr>
           <w:rFonts w:ascii="Gisha" w:hAnsi="Gisha" w:cs="Gisha"/>
@@ -4355,7 +3917,6 @@
         <w:t xml:space="preserve"> </w:t>
       </w:r>
       <w:hyperlink r:id="rId14" w:history="1">
-        <w:proofErr w:type="spellStart"/>
         <w:r>
           <w:rPr>
             <w:rStyle w:val="Hyperlink"/>
@@ -4378,7 +3939,6 @@
           </w:rPr>
           <w:t>Hacks</w:t>
         </w:r>
-        <w:proofErr w:type="spellEnd"/>
       </w:hyperlink>
       <w:r>
         <w:rPr>
@@ -4386,18 +3946,8 @@
           <w:sz w:val="19"/>
           <w:szCs w:val="19"/>
         </w:rPr>
-        <w:t xml:space="preserve">, Boston University’s </w:t>
-      </w:r>
-      <w:proofErr w:type="spellStart"/>
-      <w:r>
-        <w:rPr>
-          <w:rFonts w:ascii="Gisha" w:hAnsi="Gisha" w:cs="Gisha"/>
-          <w:sz w:val="19"/>
-          <w:szCs w:val="19"/>
-        </w:rPr>
-        <w:t>hackathon</w:t>
-      </w:r>
-      <w:proofErr w:type="spellEnd"/>
+        <w:t>, Boston University’s hackathon</w:t>
+      </w:r>
       <w:r>
         <w:rPr>
           <w:rFonts w:ascii="Gisha" w:hAnsi="Gisha" w:cs="Gisha"/>
@@ -5745,7 +5295,7 @@
 </file>
 
 <file path=customXml/itemProps1.xml><?xml version="1.0" encoding="utf-8"?>
-<ds:datastoreItem xmlns:ds="http://schemas.openxmlformats.org/officeDocument/2006/customXml" ds:itemID="{C121CE86-69C2-450A-88C3-9A526A1AC50E}">
+<ds:datastoreItem xmlns:ds="http://schemas.openxmlformats.org/officeDocument/2006/customXml" ds:itemID="{D8A705C2-6377-4C22-99BB-93C78F1BF220}">
   <ds:schemaRefs>
     <ds:schemaRef ds:uri="http://schemas.openxmlformats.org/officeDocument/2006/bibliography"/>
   </ds:schemaRefs>

</xml_diff>